<commit_message>
update 154 export and adjustment
</commit_message>
<xml_diff>
--- a/public/wordOffice/issue1-3n-n.docx
+++ b/public/wordOffice/issue1-3n-n.docx
@@ -33,176 +33,6 @@
       <w:r>
         <w:rPr>
           <w:rFonts w:hint="cs"/>
-          <w:noProof/>
-          <w:sz w:val="24"/>
-          <w:szCs w:val="24"/>
-          <w:rtl/>
-          <w:lang w:val="ar-SA"/>
-        </w:rPr>
-        <mc:AlternateContent>
-          <mc:Choice Requires="wps">
-            <w:drawing>
-              <wp:anchor distT="0" distB="0" distL="114300" distR="114300" simplePos="0" relativeHeight="251679744" behindDoc="0" locked="0" layoutInCell="1" allowOverlap="1" wp14:anchorId="610F5B2C" wp14:editId="0E4A1063">
-                <wp:simplePos x="0" y="0"/>
-                <wp:positionH relativeFrom="column">
-                  <wp:posOffset>4284980</wp:posOffset>
-                </wp:positionH>
-                <wp:positionV relativeFrom="paragraph">
-                  <wp:posOffset>201295</wp:posOffset>
-                </wp:positionV>
-                <wp:extent cx="1457064" cy="293370"/>
-                <wp:effectExtent l="0" t="0" r="0" b="0"/>
-                <wp:wrapNone/>
-                <wp:docPr id="2" name="Rectangle 2"/>
-                <wp:cNvGraphicFramePr/>
-                <a:graphic xmlns:a="http://schemas.openxmlformats.org/drawingml/2006/main">
-                  <a:graphicData uri="http://schemas.microsoft.com/office/word/2010/wordprocessingShape">
-                    <wps:wsp>
-                      <wps:cNvSpPr/>
-                      <wps:spPr>
-                        <a:xfrm>
-                          <a:off x="0" y="0"/>
-                          <a:ext cx="1457064" cy="293370"/>
-                        </a:xfrm>
-                        <a:prstGeom prst="rect">
-                          <a:avLst/>
-                        </a:prstGeom>
-                        <a:noFill/>
-                        <a:ln>
-                          <a:noFill/>
-                        </a:ln>
-                      </wps:spPr>
-                      <wps:style>
-                        <a:lnRef idx="2">
-                          <a:schemeClr val="accent1">
-                            <a:shade val="50000"/>
-                          </a:schemeClr>
-                        </a:lnRef>
-                        <a:fillRef idx="1">
-                          <a:schemeClr val="accent1"/>
-                        </a:fillRef>
-                        <a:effectRef idx="0">
-                          <a:schemeClr val="accent1"/>
-                        </a:effectRef>
-                        <a:fontRef idx="minor">
-                          <a:schemeClr val="lt1"/>
-                        </a:fontRef>
-                      </wps:style>
-                      <wps:txbx>
-                        <w:txbxContent>
-                          <w:p>
-                            <w:pPr>
-                              <w:bidi/>
-                              <w:jc w:val="center"/>
-                              <w:rPr>
-                                <w:b/>
-                                <w:bCs/>
-                                <w:color w:val="000000" w:themeColor="text1"/>
-                                <w14:shadow w14:blurRad="38100" w14:dist="19050" w14:dir="2700000" w14:sx="100000" w14:sy="100000" w14:kx="0" w14:ky="0" w14:algn="tl">
-                                  <w14:schemeClr w14:val="dk1">
-                                    <w14:alpha w14:val="60000"/>
-                                  </w14:schemeClr>
-                                </w14:shadow>
-                                <w14:textOutline w14:w="0" w14:cap="flat" w14:cmpd="sng" w14:algn="ctr">
-                                  <w14:noFill/>
-                                  <w14:prstDash w14:val="solid"/>
-                                  <w14:round/>
-                                </w14:textOutline>
-                              </w:rPr>
-                            </w:pPr>
-                            <w:r>
-                              <w:rPr>
-                                <w:b/>
-                                <w:bCs/>
-                                <w:color w:val="000000" w:themeColor="text1"/>
-                                <w14:shadow w14:blurRad="38100" w14:dist="19050" w14:dir="2700000" w14:sx="100000" w14:sy="100000" w14:kx="0" w14:ky="0" w14:algn="tl">
-                                  <w14:schemeClr w14:val="dk1">
-                                    <w14:alpha w14:val="60000"/>
-                                  </w14:schemeClr>
-                                </w14:shadow>
-                                <w14:textOutline w14:w="0" w14:cap="flat" w14:cmpd="sng" w14:algn="ctr">
-                                  <w14:noFill/>
-                                  <w14:prstDash w14:val="solid"/>
-                                  <w14:round/>
-                                </w14:textOutline>
-                              </w:rPr>
-                              <w:t>${court_name}</w:t>
-                            </w:r>
-                          </w:p>
-                        </w:txbxContent>
-                      </wps:txbx>
-                      <wps:bodyPr rot="0" spcFirstLastPara="0" vertOverflow="overflow" horzOverflow="overflow" vert="horz" wrap="square" lIns="91440" tIns="45720" rIns="91440" bIns="45720" numCol="1" spcCol="0" rtlCol="0" fromWordArt="0" anchor="ctr" anchorCtr="0" forceAA="0" compatLnSpc="1">
-                        <a:prstTxWarp prst="textNoShape">
-                          <a:avLst/>
-                        </a:prstTxWarp>
-                        <a:noAutofit/>
-                      </wps:bodyPr>
-                    </wps:wsp>
-                  </a:graphicData>
-                </a:graphic>
-                <wp14:sizeRelH relativeFrom="margin">
-                  <wp14:pctWidth>0</wp14:pctWidth>
-                </wp14:sizeRelH>
-                <wp14:sizeRelV relativeFrom="margin">
-                  <wp14:pctHeight>0</wp14:pctHeight>
-                </wp14:sizeRelV>
-              </wp:anchor>
-            </w:drawing>
-          </mc:Choice>
-          <mc:Fallback>
-            <w:pict>
-              <v:rect w14:anchorId="610F5B2C" id="Rectangle 2" o:spid="_x0000_s1026" style="position:absolute;left:0;text-align:left;margin-left:337.4pt;margin-top:15.85pt;width:114.75pt;height:23.1pt;z-index:251679744;visibility:visible;mso-wrap-style:square;mso-width-percent:0;mso-height-percent:0;mso-wrap-distance-left:9pt;mso-wrap-distance-top:0;mso-wrap-distance-right:9pt;mso-wrap-distance-bottom:0;mso-position-horizontal:absolute;mso-position-horizontal-relative:text;mso-position-vertical:absolute;mso-position-vertical-relative:text;mso-width-percent:0;mso-height-percent:0;mso-width-relative:margin;mso-height-relative:margin;v-text-anchor:middle" o:gfxdata="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" filled="f" stroked="f" strokeweight="1pt">
-                <v:textbox>
-                  <w:txbxContent>
-                    <w:p>
-                      <w:pPr>
-                        <w:bidi/>
-                        <w:jc w:val="center"/>
-                        <w:rPr>
-                          <w:b/>
-                          <w:bCs/>
-                          <w:color w:val="000000" w:themeColor="text1"/>
-                          <w14:shadow w14:blurRad="38100" w14:dist="19050" w14:dir="2700000" w14:sx="100000" w14:sy="100000" w14:kx="0" w14:ky="0" w14:algn="tl">
-                            <w14:schemeClr w14:val="dk1">
-                              <w14:alpha w14:val="60000"/>
-                            </w14:schemeClr>
-                          </w14:shadow>
-                          <w14:textOutline w14:w="0" w14:cap="flat" w14:cmpd="sng" w14:algn="ctr">
-                            <w14:noFill/>
-                            <w14:prstDash w14:val="solid"/>
-                            <w14:round/>
-                          </w14:textOutline>
-                        </w:rPr>
-                      </w:pPr>
-                      <w:r>
-                        <w:rPr>
-                          <w:b/>
-                          <w:bCs/>
-                          <w:color w:val="000000" w:themeColor="text1"/>
-                          <w14:shadow w14:blurRad="38100" w14:dist="19050" w14:dir="2700000" w14:sx="100000" w14:sy="100000" w14:kx="0" w14:ky="0" w14:algn="tl">
-                            <w14:schemeClr w14:val="dk1">
-                              <w14:alpha w14:val="60000"/>
-                            </w14:schemeClr>
-                          </w14:shadow>
-                          <w14:textOutline w14:w="0" w14:cap="flat" w14:cmpd="sng" w14:algn="ctr">
-                            <w14:noFill/>
-                            <w14:prstDash w14:val="solid"/>
-                            <w14:round/>
-                          </w14:textOutline>
-                        </w:rPr>
-                        <w:t>${court_name}</w:t>
-                      </w:r>
-                    </w:p>
-                  </w:txbxContent>
-                </v:textbox>
-              </v:rect>
-            </w:pict>
-          </mc:Fallback>
-        </mc:AlternateContent>
-      </w:r>
-      <w:r>
-        <w:rPr>
-          <w:rFonts w:hint="cs"/>
           <w:sz w:val="24"/>
           <w:szCs w:val="24"/>
           <w:rtl/>
@@ -212,191 +42,72 @@
     </w:p>
     <w:p>
       <w:pPr>
-        <w:jc w:val="right"/>
-        <w:rPr>
-          <w:sz w:val="24"/>
-          <w:szCs w:val="24"/>
-          <w:rtl/>
+        <w:bidi/>
+        <w:spacing w:after="120" w:line="240" w:lineRule="auto"/>
+        <w:rPr>
+          <w:sz w:val="24"/>
+          <w:szCs w:val="24"/>
         </w:rPr>
       </w:pPr>
       <w:r>
         <w:rPr>
           <w:rFonts w:hint="cs"/>
-          <w:noProof/>
-          <w:sz w:val="24"/>
-          <w:szCs w:val="24"/>
-          <w:rtl/>
-          <w:lang w:val="ar-SA"/>
-        </w:rPr>
-        <mc:AlternateContent>
-          <mc:Choice Requires="wps">
-            <w:drawing>
-              <wp:anchor distT="0" distB="0" distL="114300" distR="114300" simplePos="0" relativeHeight="251681792" behindDoc="0" locked="0" layoutInCell="1" allowOverlap="1" wp14:anchorId="3C43CED3" wp14:editId="5E6E2893">
-                <wp:simplePos x="0" y="0"/>
-                <wp:positionH relativeFrom="column">
-                  <wp:posOffset>4325620</wp:posOffset>
-                </wp:positionH>
-                <wp:positionV relativeFrom="paragraph">
-                  <wp:posOffset>202565</wp:posOffset>
-                </wp:positionV>
-                <wp:extent cx="1358452" cy="293370"/>
-                <wp:effectExtent l="0" t="0" r="0" b="0"/>
-                <wp:wrapNone/>
-                <wp:docPr id="3" name="Rectangle 3"/>
-                <wp:cNvGraphicFramePr/>
-                <a:graphic xmlns:a="http://schemas.openxmlformats.org/drawingml/2006/main">
-                  <a:graphicData uri="http://schemas.microsoft.com/office/word/2010/wordprocessingShape">
-                    <wps:wsp>
-                      <wps:cNvSpPr/>
-                      <wps:spPr>
-                        <a:xfrm>
-                          <a:off x="0" y="0"/>
-                          <a:ext cx="1358452" cy="293370"/>
-                        </a:xfrm>
-                        <a:prstGeom prst="rect">
-                          <a:avLst/>
-                        </a:prstGeom>
-                        <a:noFill/>
-                        <a:ln>
-                          <a:noFill/>
-                        </a:ln>
-                      </wps:spPr>
-                      <wps:style>
-                        <a:lnRef idx="2">
-                          <a:schemeClr val="accent1">
-                            <a:shade val="50000"/>
-                          </a:schemeClr>
-                        </a:lnRef>
-                        <a:fillRef idx="1">
-                          <a:schemeClr val="accent1"/>
-                        </a:fillRef>
-                        <a:effectRef idx="0">
-                          <a:schemeClr val="accent1"/>
-                        </a:effectRef>
-                        <a:fontRef idx="minor">
-                          <a:schemeClr val="lt1"/>
-                        </a:fontRef>
-                      </wps:style>
-                      <wps:txbx>
-                        <w:txbxContent>
-                          <w:p>
-                            <w:pPr>
-                              <w:bidi/>
-                              <w:jc w:val="center"/>
-                              <w:rPr>
-                                <w:b/>
-                                <w:bCs/>
-                                <w:color w:val="000000" w:themeColor="text1"/>
-                                <w14:shadow w14:blurRad="38100" w14:dist="19050" w14:dir="2700000" w14:sx="100000" w14:sy="100000" w14:kx="0" w14:ky="0" w14:algn="tl">
-                                  <w14:schemeClr w14:val="dk1">
-                                    <w14:alpha w14:val="60000"/>
-                                  </w14:schemeClr>
-                                </w14:shadow>
-                                <w14:textOutline w14:w="0" w14:cap="flat" w14:cmpd="sng" w14:algn="ctr">
-                                  <w14:noFill/>
-                                  <w14:prstDash w14:val="solid"/>
-                                  <w14:round/>
-                                </w14:textOutline>
-                              </w:rPr>
-                            </w:pPr>
-                            <w:r>
-                              <w:rPr>
-                                <w:b/>
-                                <w:bCs/>
-                                <w:color w:val="000000" w:themeColor="text1"/>
-                                <w14:shadow w14:blurRad="38100" w14:dist="19050" w14:dir="2700000" w14:sx="100000" w14:sy="100000" w14:kx="0" w14:ky="0" w14:algn="tl">
-                                  <w14:schemeClr w14:val="dk1">
-                                    <w14:alpha w14:val="60000"/>
-                                  </w14:schemeClr>
-                                </w14:shadow>
-                                <w14:textOutline w14:w="0" w14:cap="flat" w14:cmpd="sng" w14:algn="ctr">
-                                  <w14:noFill/>
-                                  <w14:prstDash w14:val="solid"/>
-                                  <w14:round/>
-                                </w14:textOutline>
-                              </w:rPr>
-                              <w:t>${case_number}</w:t>
-                            </w:r>
-                          </w:p>
-                        </w:txbxContent>
-                      </wps:txbx>
-                      <wps:bodyPr rot="0" spcFirstLastPara="0" vertOverflow="overflow" horzOverflow="overflow" vert="horz" wrap="square" lIns="91440" tIns="45720" rIns="91440" bIns="45720" numCol="1" spcCol="0" rtlCol="0" fromWordArt="0" anchor="ctr" anchorCtr="0" forceAA="0" compatLnSpc="1">
-                        <a:prstTxWarp prst="textNoShape">
-                          <a:avLst/>
-                        </a:prstTxWarp>
-                        <a:noAutofit/>
-                      </wps:bodyPr>
-                    </wps:wsp>
-                  </a:graphicData>
-                </a:graphic>
-                <wp14:sizeRelH relativeFrom="margin">
-                  <wp14:pctWidth>0</wp14:pctWidth>
-                </wp14:sizeRelH>
-                <wp14:sizeRelV relativeFrom="margin">
-                  <wp14:pctHeight>0</wp14:pctHeight>
-                </wp14:sizeRelV>
-              </wp:anchor>
-            </w:drawing>
-          </mc:Choice>
-          <mc:Fallback>
-            <w:pict>
-              <v:rect w14:anchorId="3C43CED3" id="Rectangle 3" o:spid="_x0000_s1027" style="position:absolute;left:0;text-align:left;margin-left:340.6pt;margin-top:15.95pt;width:106.95pt;height:23.1pt;z-index:251681792;visibility:visible;mso-wrap-style:square;mso-width-percent:0;mso-height-percent:0;mso-wrap-distance-left:9pt;mso-wrap-distance-top:0;mso-wrap-distance-right:9pt;mso-wrap-distance-bottom:0;mso-position-horizontal:absolute;mso-position-horizontal-relative:text;mso-position-vertical:absolute;mso-position-vertical-relative:text;mso-width-percent:0;mso-height-percent:0;mso-width-relative:margin;mso-height-relative:margin;v-text-anchor:middle" o:gfxdata="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" filled="f" stroked="f" strokeweight="1pt">
-                <v:textbox>
-                  <w:txbxContent>
-                    <w:p>
-                      <w:pPr>
-                        <w:bidi/>
-                        <w:jc w:val="center"/>
-                        <w:rPr>
-                          <w:b/>
-                          <w:bCs/>
-                          <w:color w:val="000000" w:themeColor="text1"/>
-                          <w14:shadow w14:blurRad="38100" w14:dist="19050" w14:dir="2700000" w14:sx="100000" w14:sy="100000" w14:kx="0" w14:ky="0" w14:algn="tl">
-                            <w14:schemeClr w14:val="dk1">
-                              <w14:alpha w14:val="60000"/>
-                            </w14:schemeClr>
-                          </w14:shadow>
-                          <w14:textOutline w14:w="0" w14:cap="flat" w14:cmpd="sng" w14:algn="ctr">
-                            <w14:noFill/>
-                            <w14:prstDash w14:val="solid"/>
-                            <w14:round/>
-                          </w14:textOutline>
-                        </w:rPr>
-                      </w:pPr>
-                      <w:r>
-                        <w:rPr>
-                          <w:b/>
-                          <w:bCs/>
-                          <w:color w:val="000000" w:themeColor="text1"/>
-                          <w14:shadow w14:blurRad="38100" w14:dist="19050" w14:dir="2700000" w14:sx="100000" w14:sy="100000" w14:kx="0" w14:ky="0" w14:algn="tl">
-                            <w14:schemeClr w14:val="dk1">
-                              <w14:alpha w14:val="60000"/>
-                            </w14:schemeClr>
-                          </w14:shadow>
-                          <w14:textOutline w14:w="0" w14:cap="flat" w14:cmpd="sng" w14:algn="ctr">
-                            <w14:noFill/>
-                            <w14:prstDash w14:val="solid"/>
-                            <w14:round/>
-                          </w14:textOutline>
-                        </w:rPr>
-                        <w:t>${case_number}</w:t>
-                      </w:r>
-                    </w:p>
-                  </w:txbxContent>
-                </v:textbox>
-              </v:rect>
-            </w:pict>
-          </mc:Fallback>
-        </mc:AlternateContent>
+          <w:sz w:val="24"/>
+          <w:szCs w:val="24"/>
+          <w:rtl/>
+        </w:rPr>
+        <w:t>لدى دائرة التنفيذ بمحكمة</w:t>
       </w:r>
       <w:r>
         <w:rPr>
           <w:rFonts w:hint="cs"/>
-          <w:sz w:val="24"/>
-          <w:szCs w:val="24"/>
-          <w:rtl/>
-        </w:rPr>
-        <w:t xml:space="preserve">لدى دائرة تنفيذ محكمة </w:t>
+          <w:b/>
+          <w:bCs/>
+          <w:sz w:val="24"/>
+          <w:szCs w:val="24"/>
+          <w:rtl/>
+        </w:rPr>
+        <w:t xml:space="preserve"> </w:t>
+      </w:r>
+      <w:r>
+        <w:rPr>
+          <w:b/>
+          <w:bCs/>
+          <w:sz w:val="24"/>
+          <w:szCs w:val="24"/>
+        </w:rPr>
+        <w:t>$</w:t>
+      </w:r>
+      <w:r>
+        <w:rPr>
+          <w:rFonts w:cs="Arial"/>
+          <w:b/>
+          <w:bCs/>
+          <w:sz w:val="24"/>
+          <w:szCs w:val="24"/>
+          <w:rtl/>
+        </w:rPr>
+        <w:t>{</w:t>
+      </w:r>
+      <w:r>
+        <w:rPr>
+          <w:b/>
+          <w:bCs/>
+          <w:sz w:val="24"/>
+          <w:szCs w:val="24"/>
+        </w:rPr>
+        <w:t>court_name</w:t>
+      </w:r>
+      <w:r>
+        <w:rPr>
+          <w:rFonts w:cs="Arial"/>
+          <w:b/>
+          <w:bCs/>
+          <w:sz w:val="24"/>
+          <w:szCs w:val="24"/>
+          <w:rtl/>
+        </w:rPr>
+        <w:t>}</w:t>
       </w:r>
       <w:r>
         <w:rPr>
@@ -405,25 +116,16 @@
           <w:szCs w:val="24"/>
           <w:rtl/>
         </w:rPr>
-        <w:t>__________________</w:t>
-      </w:r>
-      <w:r>
-        <w:rPr>
-          <w:rFonts w:hint="cs"/>
-          <w:sz w:val="24"/>
-          <w:szCs w:val="24"/>
-          <w:rtl/>
-        </w:rPr>
-        <w:t xml:space="preserve"> الموقرة ...</w:t>
+        <w:t xml:space="preserve"> الموقرة.</w:t>
       </w:r>
     </w:p>
     <w:p>
       <w:pPr>
         <w:bidi/>
-        <w:rPr>
-          <w:sz w:val="24"/>
-          <w:szCs w:val="24"/>
-          <w:rtl/>
+        <w:spacing w:after="120" w:line="240" w:lineRule="auto"/>
+        <w:rPr>
+          <w:sz w:val="24"/>
+          <w:szCs w:val="24"/>
         </w:rPr>
       </w:pPr>
       <w:r>
@@ -433,14 +135,34 @@
           <w:szCs w:val="24"/>
           <w:rtl/>
         </w:rPr>
-        <w:t xml:space="preserve">في القضية التنفيذية رقم: </w:t>
-      </w:r>
-      <w:r>
-        <w:rPr>
-          <w:sz w:val="24"/>
-          <w:szCs w:val="24"/>
-        </w:rPr>
-        <w:t>__________________</w:t>
+        <w:t xml:space="preserve">في القضية التنفيذية رقم </w:t>
+      </w:r>
+      <w:r>
+        <w:rPr>
+          <w:b/>
+          <w:bCs/>
+          <w:sz w:val="24"/>
+          <w:szCs w:val="24"/>
+        </w:rPr>
+        <w:t>${</w:t>
+      </w:r>
+      <w:r>
+        <w:rPr>
+          <w:b/>
+          <w:bCs/>
+          <w:sz w:val="24"/>
+          <w:szCs w:val="24"/>
+        </w:rPr>
+        <w:t>case_number</w:t>
+      </w:r>
+      <w:r>
+        <w:rPr>
+          <w:b/>
+          <w:bCs/>
+          <w:sz w:val="24"/>
+          <w:szCs w:val="24"/>
+        </w:rPr>
+        <w:t>}</w:t>
       </w:r>
     </w:p>
     <w:p>
@@ -452,174 +174,6 @@
           <w:rtl/>
         </w:rPr>
       </w:pPr>
-      <w:r>
-        <w:rPr>
-          <w:rFonts w:hint="cs"/>
-          <w:noProof/>
-          <w:sz w:val="24"/>
-          <w:szCs w:val="24"/>
-          <w:rtl/>
-          <w:lang w:val="ar-SA"/>
-        </w:rPr>
-        <mc:AlternateContent>
-          <mc:Choice Requires="wps">
-            <w:drawing>
-              <wp:anchor distT="0" distB="0" distL="114300" distR="114300" simplePos="0" relativeHeight="251683840" behindDoc="0" locked="0" layoutInCell="1" allowOverlap="1" wp14:anchorId="3C9E66B1" wp14:editId="780AF737">
-                <wp:simplePos x="0" y="0"/>
-                <wp:positionH relativeFrom="column">
-                  <wp:posOffset>3213735</wp:posOffset>
-                </wp:positionH>
-                <wp:positionV relativeFrom="paragraph">
-                  <wp:posOffset>234950</wp:posOffset>
-                </wp:positionV>
-                <wp:extent cx="2590912" cy="293370"/>
-                <wp:effectExtent l="0" t="0" r="0" b="0"/>
-                <wp:wrapNone/>
-                <wp:docPr id="4" name="Rectangle 4"/>
-                <wp:cNvGraphicFramePr/>
-                <a:graphic xmlns:a="http://schemas.openxmlformats.org/drawingml/2006/main">
-                  <a:graphicData uri="http://schemas.microsoft.com/office/word/2010/wordprocessingShape">
-                    <wps:wsp>
-                      <wps:cNvSpPr/>
-                      <wps:spPr>
-                        <a:xfrm>
-                          <a:off x="0" y="0"/>
-                          <a:ext cx="2590912" cy="293370"/>
-                        </a:xfrm>
-                        <a:prstGeom prst="rect">
-                          <a:avLst/>
-                        </a:prstGeom>
-                        <a:noFill/>
-                        <a:ln>
-                          <a:noFill/>
-                        </a:ln>
-                      </wps:spPr>
-                      <wps:style>
-                        <a:lnRef idx="2">
-                          <a:schemeClr val="accent1">
-                            <a:shade val="50000"/>
-                          </a:schemeClr>
-                        </a:lnRef>
-                        <a:fillRef idx="1">
-                          <a:schemeClr val="accent1"/>
-                        </a:fillRef>
-                        <a:effectRef idx="0">
-                          <a:schemeClr val="accent1"/>
-                        </a:effectRef>
-                        <a:fontRef idx="minor">
-                          <a:schemeClr val="lt1"/>
-                        </a:fontRef>
-                      </wps:style>
-                      <wps:txbx>
-                        <w:txbxContent>
-                          <w:p>
-                            <w:pPr>
-                              <w:bidi/>
-                              <w:rPr>
-                                <w:b/>
-                                <w:bCs/>
-                                <w:color w:val="000000" w:themeColor="text1"/>
-                                <w14:shadow w14:blurRad="38100" w14:dist="19050" w14:dir="2700000" w14:sx="100000" w14:sy="100000" w14:kx="0" w14:ky="0" w14:algn="tl">
-                                  <w14:schemeClr w14:val="dk1">
-                                    <w14:alpha w14:val="60000"/>
-                                  </w14:schemeClr>
-                                </w14:shadow>
-                                <w14:textOutline w14:w="0" w14:cap="flat" w14:cmpd="sng" w14:algn="ctr">
-                                  <w14:noFill/>
-                                  <w14:prstDash w14:val="solid"/>
-                                  <w14:round/>
-                                </w14:textOutline>
-                              </w:rPr>
-                            </w:pPr>
-                            <w:r>
-                              <w:rPr>
-                                <w:b/>
-                                <w:bCs/>
-                                <w:color w:val="000000" w:themeColor="text1"/>
-                                <w14:shadow w14:blurRad="38100" w14:dist="19050" w14:dir="2700000" w14:sx="100000" w14:sy="100000" w14:kx="0" w14:ky="0" w14:algn="tl">
-                                  <w14:schemeClr w14:val="dk1">
-                                    <w14:alpha w14:val="60000"/>
-                                  </w14:schemeClr>
-                                </w14:shadow>
-                                <w14:textOutline w14:w="0" w14:cap="flat" w14:cmpd="sng" w14:algn="ctr">
-                                  <w14:noFill/>
-                                  <w14:prstDash w14:val="solid"/>
-                                  <w14:round/>
-                                </w14:textOutline>
-                              </w:rPr>
-                              <w:t>${execution_request_name}</w:t>
-                            </w:r>
-                          </w:p>
-                        </w:txbxContent>
-                      </wps:txbx>
-                      <wps:bodyPr rot="0" spcFirstLastPara="0" vertOverflow="overflow" horzOverflow="overflow" vert="horz" wrap="square" lIns="91440" tIns="45720" rIns="91440" bIns="45720" numCol="1" spcCol="0" rtlCol="0" fromWordArt="0" anchor="ctr" anchorCtr="0" forceAA="0" compatLnSpc="1">
-                        <a:prstTxWarp prst="textNoShape">
-                          <a:avLst/>
-                        </a:prstTxWarp>
-                        <a:noAutofit/>
-                      </wps:bodyPr>
-                    </wps:wsp>
-                  </a:graphicData>
-                </a:graphic>
-                <wp14:sizeRelH relativeFrom="margin">
-                  <wp14:pctWidth>0</wp14:pctWidth>
-                </wp14:sizeRelH>
-                <wp14:sizeRelV relativeFrom="margin">
-                  <wp14:pctHeight>0</wp14:pctHeight>
-                </wp14:sizeRelV>
-              </wp:anchor>
-            </w:drawing>
-          </mc:Choice>
-          <mc:Fallback>
-            <w:pict>
-              <v:rect w14:anchorId="3C9E66B1" id="Rectangle 4" o:spid="_x0000_s1028" style="position:absolute;left:0;text-align:left;margin-left:253.05pt;margin-top:18.5pt;width:204pt;height:23.1pt;z-index:251683840;visibility:visible;mso-wrap-style:square;mso-width-percent:0;mso-height-percent:0;mso-wrap-distance-left:9pt;mso-wrap-distance-top:0;mso-wrap-distance-right:9pt;mso-wrap-distance-bottom:0;mso-position-horizontal:absolute;mso-position-horizontal-relative:text;mso-position-vertical:absolute;mso-position-vertical-relative:text;mso-width-percent:0;mso-height-percent:0;mso-width-relative:margin;mso-height-relative:margin;v-text-anchor:middle" o:gfxdata="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" filled="f" stroked="f" strokeweight="1pt">
-                <v:textbox>
-                  <w:txbxContent>
-                    <w:p>
-                      <w:pPr>
-                        <w:bidi/>
-                        <w:rPr>
-                          <w:b/>
-                          <w:bCs/>
-                          <w:color w:val="000000" w:themeColor="text1"/>
-                          <w14:shadow w14:blurRad="38100" w14:dist="19050" w14:dir="2700000" w14:sx="100000" w14:sy="100000" w14:kx="0" w14:ky="0" w14:algn="tl">
-                            <w14:schemeClr w14:val="dk1">
-                              <w14:alpha w14:val="60000"/>
-                            </w14:schemeClr>
-                          </w14:shadow>
-                          <w14:textOutline w14:w="0" w14:cap="flat" w14:cmpd="sng" w14:algn="ctr">
-                            <w14:noFill/>
-                            <w14:prstDash w14:val="solid"/>
-                            <w14:round/>
-                          </w14:textOutline>
-                        </w:rPr>
-                      </w:pPr>
-                      <w:r>
-                        <w:rPr>
-                          <w:b/>
-                          <w:bCs/>
-                          <w:color w:val="000000" w:themeColor="text1"/>
-                          <w14:shadow w14:blurRad="38100" w14:dist="19050" w14:dir="2700000" w14:sx="100000" w14:sy="100000" w14:kx="0" w14:ky="0" w14:algn="tl">
-                            <w14:schemeClr w14:val="dk1">
-                              <w14:alpha w14:val="60000"/>
-                            </w14:schemeClr>
-                          </w14:shadow>
-                          <w14:textOutline w14:w="0" w14:cap="flat" w14:cmpd="sng" w14:algn="ctr">
-                            <w14:noFill/>
-                            <w14:prstDash w14:val="solid"/>
-                            <w14:round/>
-                          </w14:textOutline>
-                        </w:rPr>
-                        <w:t>${execution_request_name}</w:t>
-                      </w:r>
-                    </w:p>
-                  </w:txbxContent>
-                </v:textbox>
-              </v:rect>
-            </w:pict>
-          </mc:Fallback>
-        </mc:AlternateContent>
-      </w:r>
     </w:p>
     <w:p>
       <w:pPr>
@@ -633,344 +187,6 @@
       </w:pPr>
       <w:r>
         <w:rPr>
-          <w:rFonts w:hint="cs"/>
-          <w:noProof/>
-          <w:sz w:val="24"/>
-          <w:szCs w:val="24"/>
-          <w:rtl/>
-          <w:lang w:val="ar-SA"/>
-        </w:rPr>
-        <mc:AlternateContent>
-          <mc:Choice Requires="wps">
-            <w:drawing>
-              <wp:anchor distT="0" distB="0" distL="114300" distR="114300" simplePos="0" relativeHeight="251687936" behindDoc="0" locked="0" layoutInCell="1" allowOverlap="1" wp14:anchorId="1251D215" wp14:editId="15B374CE">
-                <wp:simplePos x="0" y="0"/>
-                <wp:positionH relativeFrom="column">
-                  <wp:posOffset>257175</wp:posOffset>
-                </wp:positionH>
-                <wp:positionV relativeFrom="paragraph">
-                  <wp:posOffset>266296</wp:posOffset>
-                </wp:positionV>
-                <wp:extent cx="1838325" cy="293370"/>
-                <wp:effectExtent l="0" t="0" r="0" b="0"/>
-                <wp:wrapNone/>
-                <wp:docPr id="6" name="Rectangle 6"/>
-                <wp:cNvGraphicFramePr/>
-                <a:graphic xmlns:a="http://schemas.openxmlformats.org/drawingml/2006/main">
-                  <a:graphicData uri="http://schemas.microsoft.com/office/word/2010/wordprocessingShape">
-                    <wps:wsp>
-                      <wps:cNvSpPr/>
-                      <wps:spPr>
-                        <a:xfrm>
-                          <a:off x="0" y="0"/>
-                          <a:ext cx="1838325" cy="293370"/>
-                        </a:xfrm>
-                        <a:prstGeom prst="rect">
-                          <a:avLst/>
-                        </a:prstGeom>
-                        <a:noFill/>
-                        <a:ln>
-                          <a:noFill/>
-                        </a:ln>
-                      </wps:spPr>
-                      <wps:style>
-                        <a:lnRef idx="2">
-                          <a:schemeClr val="accent1">
-                            <a:shade val="50000"/>
-                          </a:schemeClr>
-                        </a:lnRef>
-                        <a:fillRef idx="1">
-                          <a:schemeClr val="accent1"/>
-                        </a:fillRef>
-                        <a:effectRef idx="0">
-                          <a:schemeClr val="accent1"/>
-                        </a:effectRef>
-                        <a:fontRef idx="minor">
-                          <a:schemeClr val="lt1"/>
-                        </a:fontRef>
-                      </wps:style>
-                      <wps:txbx>
-                        <w:txbxContent>
-                          <w:p>
-                            <w:pPr>
-                              <w:bidi/>
-                              <w:jc w:val="center"/>
-                              <w:rPr>
-                                <w:b/>
-                                <w:bCs/>
-                                <w:color w:val="000000" w:themeColor="text1"/>
-                                <w14:shadow w14:blurRad="38100" w14:dist="19050" w14:dir="2700000" w14:sx="100000" w14:sy="100000" w14:kx="0" w14:ky="0" w14:algn="tl">
-                                  <w14:schemeClr w14:val="dk1">
-                                    <w14:alpha w14:val="60000"/>
-                                  </w14:schemeClr>
-                                </w14:shadow>
-                                <w14:textOutline w14:w="0" w14:cap="flat" w14:cmpd="sng" w14:algn="ctr">
-                                  <w14:noFill/>
-                                  <w14:prstDash w14:val="solid"/>
-                                  <w14:round/>
-                                </w14:textOutline>
-                              </w:rPr>
-                            </w:pPr>
-                            <w:r>
-                              <w:rPr>
-                                <w:b/>
-                                <w:bCs/>
-                                <w:color w:val="000000" w:themeColor="text1"/>
-                                <w14:shadow w14:blurRad="38100" w14:dist="19050" w14:dir="2700000" w14:sx="100000" w14:sy="100000" w14:kx="0" w14:ky="0" w14:algn="tl">
-                                  <w14:schemeClr w14:val="dk1">
-                                    <w14:alpha w14:val="60000"/>
-                                  </w14:schemeClr>
-                                </w14:shadow>
-                                <w14:textOutline w14:w="0" w14:cap="flat" w14:cmpd="sng" w14:algn="ctr">
-                                  <w14:noFill/>
-                                  <w14:prstDash w14:val="solid"/>
-                                  <w14:round/>
-                                </w14:textOutline>
-                              </w:rPr>
-                              <w:t>${execution_request_ID_NO}</w:t>
-                            </w:r>
-                          </w:p>
-                        </w:txbxContent>
-                      </wps:txbx>
-                      <wps:bodyPr rot="0" spcFirstLastPara="0" vertOverflow="overflow" horzOverflow="overflow" vert="horz" wrap="square" lIns="91440" tIns="45720" rIns="91440" bIns="45720" numCol="1" spcCol="0" rtlCol="0" fromWordArt="0" anchor="ctr" anchorCtr="0" forceAA="0" compatLnSpc="1">
-                        <a:prstTxWarp prst="textNoShape">
-                          <a:avLst/>
-                        </a:prstTxWarp>
-                        <a:noAutofit/>
-                      </wps:bodyPr>
-                    </wps:wsp>
-                  </a:graphicData>
-                </a:graphic>
-                <wp14:sizeRelH relativeFrom="margin">
-                  <wp14:pctWidth>0</wp14:pctWidth>
-                </wp14:sizeRelH>
-                <wp14:sizeRelV relativeFrom="margin">
-                  <wp14:pctHeight>0</wp14:pctHeight>
-                </wp14:sizeRelV>
-              </wp:anchor>
-            </w:drawing>
-          </mc:Choice>
-          <mc:Fallback>
-            <w:pict>
-              <v:rect w14:anchorId="1251D215" id="Rectangle 6" o:spid="_x0000_s1029" style="position:absolute;left:0;text-align:left;margin-left:20.25pt;margin-top:20.95pt;width:144.75pt;height:23.1pt;z-index:251687936;visibility:visible;mso-wrap-style:square;mso-width-percent:0;mso-height-percent:0;mso-wrap-distance-left:9pt;mso-wrap-distance-top:0;mso-wrap-distance-right:9pt;mso-wrap-distance-bottom:0;mso-position-horizontal:absolute;mso-position-horizontal-relative:text;mso-position-vertical:absolute;mso-position-vertical-relative:text;mso-width-percent:0;mso-height-percent:0;mso-width-relative:margin;mso-height-relative:margin;v-text-anchor:middle" o:gfxdata="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" filled="f" stroked="f" strokeweight="1pt">
-                <v:textbox>
-                  <w:txbxContent>
-                    <w:p>
-                      <w:pPr>
-                        <w:bidi/>
-                        <w:jc w:val="center"/>
-                        <w:rPr>
-                          <w:b/>
-                          <w:bCs/>
-                          <w:color w:val="000000" w:themeColor="text1"/>
-                          <w14:shadow w14:blurRad="38100" w14:dist="19050" w14:dir="2700000" w14:sx="100000" w14:sy="100000" w14:kx="0" w14:ky="0" w14:algn="tl">
-                            <w14:schemeClr w14:val="dk1">
-                              <w14:alpha w14:val="60000"/>
-                            </w14:schemeClr>
-                          </w14:shadow>
-                          <w14:textOutline w14:w="0" w14:cap="flat" w14:cmpd="sng" w14:algn="ctr">
-                            <w14:noFill/>
-                            <w14:prstDash w14:val="solid"/>
-                            <w14:round/>
-                          </w14:textOutline>
-                        </w:rPr>
-                      </w:pPr>
-                      <w:r>
-                        <w:rPr>
-                          <w:b/>
-                          <w:bCs/>
-                          <w:color w:val="000000" w:themeColor="text1"/>
-                          <w14:shadow w14:blurRad="38100" w14:dist="19050" w14:dir="2700000" w14:sx="100000" w14:sy="100000" w14:kx="0" w14:ky="0" w14:algn="tl">
-                            <w14:schemeClr w14:val="dk1">
-                              <w14:alpha w14:val="60000"/>
-                            </w14:schemeClr>
-                          </w14:shadow>
-                          <w14:textOutline w14:w="0" w14:cap="flat" w14:cmpd="sng" w14:algn="ctr">
-                            <w14:noFill/>
-                            <w14:prstDash w14:val="solid"/>
-                            <w14:round/>
-                          </w14:textOutline>
-                        </w:rPr>
-                        <w:t>${execution_request_ID_NO}</w:t>
-                      </w:r>
-                    </w:p>
-                  </w:txbxContent>
-                </v:textbox>
-              </v:rect>
-            </w:pict>
-          </mc:Fallback>
-        </mc:AlternateContent>
-      </w:r>
-      <w:r>
-        <w:rPr>
-          <w:rFonts w:hint="cs"/>
-          <w:noProof/>
-          <w:sz w:val="24"/>
-          <w:szCs w:val="24"/>
-          <w:rtl/>
-          <w:lang w:val="ar-SA"/>
-        </w:rPr>
-        <mc:AlternateContent>
-          <mc:Choice Requires="wps">
-            <w:drawing>
-              <wp:anchor distT="0" distB="0" distL="114300" distR="114300" simplePos="0" relativeHeight="251685888" behindDoc="0" locked="0" layoutInCell="1" allowOverlap="1" wp14:anchorId="54CF3062" wp14:editId="280C5DC4">
-                <wp:simplePos x="0" y="0"/>
-                <wp:positionH relativeFrom="column">
-                  <wp:posOffset>3121025</wp:posOffset>
-                </wp:positionH>
-                <wp:positionV relativeFrom="paragraph">
-                  <wp:posOffset>253365</wp:posOffset>
-                </wp:positionV>
-                <wp:extent cx="2590912" cy="293370"/>
-                <wp:effectExtent l="0" t="0" r="0" b="0"/>
-                <wp:wrapNone/>
-                <wp:docPr id="5" name="Rectangle 5"/>
-                <wp:cNvGraphicFramePr/>
-                <a:graphic xmlns:a="http://schemas.openxmlformats.org/drawingml/2006/main">
-                  <a:graphicData uri="http://schemas.microsoft.com/office/word/2010/wordprocessingShape">
-                    <wps:wsp>
-                      <wps:cNvSpPr/>
-                      <wps:spPr>
-                        <a:xfrm>
-                          <a:off x="0" y="0"/>
-                          <a:ext cx="2590912" cy="293370"/>
-                        </a:xfrm>
-                        <a:prstGeom prst="rect">
-                          <a:avLst/>
-                        </a:prstGeom>
-                        <a:noFill/>
-                        <a:ln>
-                          <a:noFill/>
-                        </a:ln>
-                      </wps:spPr>
-                      <wps:style>
-                        <a:lnRef idx="2">
-                          <a:schemeClr val="accent1">
-                            <a:shade val="50000"/>
-                          </a:schemeClr>
-                        </a:lnRef>
-                        <a:fillRef idx="1">
-                          <a:schemeClr val="accent1"/>
-                        </a:fillRef>
-                        <a:effectRef idx="0">
-                          <a:schemeClr val="accent1"/>
-                        </a:effectRef>
-                        <a:fontRef idx="minor">
-                          <a:schemeClr val="lt1"/>
-                        </a:fontRef>
-                      </wps:style>
-                      <wps:txbx>
-                        <w:txbxContent>
-                          <w:p>
-                            <w:pPr>
-                              <w:bidi/>
-                              <w:rPr>
-                                <w:b/>
-                                <w:bCs/>
-                                <w:color w:val="000000" w:themeColor="text1"/>
-                                <w14:shadow w14:blurRad="38100" w14:dist="19050" w14:dir="2700000" w14:sx="100000" w14:sy="100000" w14:kx="0" w14:ky="0" w14:algn="tl">
-                                  <w14:schemeClr w14:val="dk1">
-                                    <w14:alpha w14:val="60000"/>
-                                  </w14:schemeClr>
-                                </w14:shadow>
-                                <w14:textOutline w14:w="0" w14:cap="flat" w14:cmpd="sng" w14:algn="ctr">
-                                  <w14:noFill/>
-                                  <w14:prstDash w14:val="solid"/>
-                                  <w14:round/>
-                                </w14:textOutline>
-                              </w:rPr>
-                            </w:pPr>
-                            <w:r>
-                              <w:rPr>
-                                <w:b/>
-                                <w:bCs/>
-                                <w:color w:val="000000" w:themeColor="text1"/>
-                                <w14:shadow w14:blurRad="38100" w14:dist="19050" w14:dir="2700000" w14:sx="100000" w14:sy="100000" w14:kx="0" w14:ky="0" w14:algn="tl">
-                                  <w14:schemeClr w14:val="dk1">
-                                    <w14:alpha w14:val="60000"/>
-                                  </w14:schemeClr>
-                                </w14:shadow>
-                                <w14:textOutline w14:w="0" w14:cap="flat" w14:cmpd="sng" w14:algn="ctr">
-                                  <w14:noFill/>
-                                  <w14:prstDash w14:val="solid"/>
-                                  <w14:round/>
-                                </w14:textOutline>
-                              </w:rPr>
-                              <w:t>${execution_request_address}</w:t>
-                            </w:r>
-                          </w:p>
-                        </w:txbxContent>
-                      </wps:txbx>
-                      <wps:bodyPr rot="0" spcFirstLastPara="0" vertOverflow="overflow" horzOverflow="overflow" vert="horz" wrap="square" lIns="91440" tIns="45720" rIns="91440" bIns="45720" numCol="1" spcCol="0" rtlCol="0" fromWordArt="0" anchor="ctr" anchorCtr="0" forceAA="0" compatLnSpc="1">
-                        <a:prstTxWarp prst="textNoShape">
-                          <a:avLst/>
-                        </a:prstTxWarp>
-                        <a:noAutofit/>
-                      </wps:bodyPr>
-                    </wps:wsp>
-                  </a:graphicData>
-                </a:graphic>
-                <wp14:sizeRelH relativeFrom="margin">
-                  <wp14:pctWidth>0</wp14:pctWidth>
-                </wp14:sizeRelH>
-                <wp14:sizeRelV relativeFrom="margin">
-                  <wp14:pctHeight>0</wp14:pctHeight>
-                </wp14:sizeRelV>
-              </wp:anchor>
-            </w:drawing>
-          </mc:Choice>
-          <mc:Fallback>
-            <w:pict>
-              <v:rect w14:anchorId="54CF3062" id="Rectangle 5" o:spid="_x0000_s1030" style="position:absolute;left:0;text-align:left;margin-left:245.75pt;margin-top:19.95pt;width:204pt;height:23.1pt;z-index:251685888;visibility:visible;mso-wrap-style:square;mso-width-percent:0;mso-height-percent:0;mso-wrap-distance-left:9pt;mso-wrap-distance-top:0;mso-wrap-distance-right:9pt;mso-wrap-distance-bottom:0;mso-position-horizontal:absolute;mso-position-horizontal-relative:text;mso-position-vertical:absolute;mso-position-vertical-relative:text;mso-width-percent:0;mso-height-percent:0;mso-width-relative:margin;mso-height-relative:margin;v-text-anchor:middle" o:gfxdata="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" filled="f" stroked="f" strokeweight="1pt">
-                <v:textbox>
-                  <w:txbxContent>
-                    <w:p>
-                      <w:pPr>
-                        <w:bidi/>
-                        <w:rPr>
-                          <w:b/>
-                          <w:bCs/>
-                          <w:color w:val="000000" w:themeColor="text1"/>
-                          <w14:shadow w14:blurRad="38100" w14:dist="19050" w14:dir="2700000" w14:sx="100000" w14:sy="100000" w14:kx="0" w14:ky="0" w14:algn="tl">
-                            <w14:schemeClr w14:val="dk1">
-                              <w14:alpha w14:val="60000"/>
-                            </w14:schemeClr>
-                          </w14:shadow>
-                          <w14:textOutline w14:w="0" w14:cap="flat" w14:cmpd="sng" w14:algn="ctr">
-                            <w14:noFill/>
-                            <w14:prstDash w14:val="solid"/>
-                            <w14:round/>
-                          </w14:textOutline>
-                        </w:rPr>
-                      </w:pPr>
-                      <w:r>
-                        <w:rPr>
-                          <w:b/>
-                          <w:bCs/>
-                          <w:color w:val="000000" w:themeColor="text1"/>
-                          <w14:shadow w14:blurRad="38100" w14:dist="19050" w14:dir="2700000" w14:sx="100000" w14:sy="100000" w14:kx="0" w14:ky="0" w14:algn="tl">
-                            <w14:schemeClr w14:val="dk1">
-                              <w14:alpha w14:val="60000"/>
-                            </w14:schemeClr>
-                          </w14:shadow>
-                          <w14:textOutline w14:w="0" w14:cap="flat" w14:cmpd="sng" w14:algn="ctr">
-                            <w14:noFill/>
-                            <w14:prstDash w14:val="solid"/>
-                            <w14:round/>
-                          </w14:textOutline>
-                        </w:rPr>
-                        <w:t>${execution_request_address}</w:t>
-                      </w:r>
-                    </w:p>
-                  </w:txbxContent>
-                </v:textbox>
-              </v:rect>
-            </w:pict>
-          </mc:Fallback>
-        </mc:AlternateContent>
-      </w:r>
-      <w:r>
-        <w:rPr>
           <w:rFonts w:asciiTheme="minorBidi" w:hAnsiTheme="minorBidi"/>
           <w:b/>
           <w:bCs/>
@@ -999,20 +215,35 @@
       </w:r>
       <w:r>
         <w:rPr>
-          <w:rFonts w:asciiTheme="minorBidi" w:hAnsiTheme="minorBidi" w:hint="cs"/>
-          <w:sz w:val="28"/>
-          <w:szCs w:val="28"/>
-          <w:rtl/>
-        </w:rPr>
-        <w:t>__________</w:t>
-      </w:r>
-      <w:r>
-        <w:rPr>
-          <w:rFonts w:asciiTheme="minorBidi" w:hAnsiTheme="minorBidi"/>
-          <w:sz w:val="28"/>
-          <w:szCs w:val="28"/>
-        </w:rPr>
-        <w:t>________________</w:t>
+          <w:rFonts w:asciiTheme="minorBidi" w:hAnsiTheme="minorBidi" w:cs="Arial"/>
+          <w:b/>
+          <w:bCs/>
+          <w:sz w:val="24"/>
+          <w:szCs w:val="24"/>
+          <w:rtl/>
+        </w:rPr>
+        <w:t>${</w:t>
+      </w:r>
+      <w:r>
+        <w:rPr>
+          <w:rFonts w:asciiTheme="minorBidi" w:hAnsiTheme="minorBidi"/>
+          <w:b/>
+          <w:bCs/>
+          <w:sz w:val="24"/>
+          <w:szCs w:val="24"/>
+        </w:rPr>
+        <w:t>execution_request_name</w:t>
+      </w:r>
+      <w:r>
+        <w:rPr>
+          <w:rFonts w:asciiTheme="minorBidi" w:hAnsiTheme="minorBidi" w:cs="Arial"/>
+          <w:b/>
+          <w:bCs/>
+          <w:sz w:val="24"/>
+          <w:szCs w:val="24"/>
+          <w:rtl/>
+        </w:rPr>
+        <w:t>}</w:t>
       </w:r>
       <w:r>
         <w:rPr>
@@ -1037,19 +268,19 @@
       <w:pPr>
         <w:bidi/>
         <w:rPr>
-          <w:rFonts w:asciiTheme="minorBidi" w:hAnsiTheme="minorBidi"/>
-          <w:sz w:val="28"/>
-          <w:szCs w:val="28"/>
-          <w:rtl/>
-        </w:rPr>
-      </w:pPr>
-      <w:r>
-        <w:rPr>
           <w:rFonts w:asciiTheme="minorBidi" w:hAnsiTheme="minorBidi" w:hint="cs"/>
           <w:sz w:val="28"/>
           <w:szCs w:val="28"/>
           <w:rtl/>
         </w:rPr>
+      </w:pPr>
+      <w:r>
+        <w:rPr>
+          <w:rFonts w:asciiTheme="minorBidi" w:hAnsiTheme="minorBidi" w:hint="cs"/>
+          <w:sz w:val="28"/>
+          <w:szCs w:val="28"/>
+          <w:rtl/>
+        </w:rPr>
         <w:t xml:space="preserve">عنوان طالب التنفيذ </w:t>
       </w:r>
       <w:r>
@@ -1071,24 +302,98 @@
       </w:r>
       <w:r>
         <w:rPr>
+          <w:rFonts w:asciiTheme="minorBidi" w:hAnsiTheme="minorBidi" w:cs="Arial"/>
+          <w:b/>
+          <w:bCs/>
+          <w:sz w:val="24"/>
+          <w:szCs w:val="24"/>
+          <w:rtl/>
+        </w:rPr>
+        <w:t>${</w:t>
+      </w:r>
+      <w:r>
+        <w:rPr>
+          <w:rFonts w:asciiTheme="minorBidi" w:hAnsiTheme="minorBidi"/>
+          <w:b/>
+          <w:bCs/>
+          <w:sz w:val="24"/>
+          <w:szCs w:val="24"/>
+        </w:rPr>
+        <w:t>execution_request_address</w:t>
+      </w:r>
+      <w:r>
+        <w:rPr>
+          <w:rFonts w:asciiTheme="minorBidi" w:hAnsiTheme="minorBidi" w:cs="Arial"/>
+          <w:b/>
+          <w:bCs/>
+          <w:sz w:val="24"/>
+          <w:szCs w:val="24"/>
+          <w:rtl/>
+        </w:rPr>
+        <w:t>}</w:t>
+      </w:r>
+      <w:r>
+        <w:rPr>
           <w:rFonts w:asciiTheme="minorBidi" w:hAnsiTheme="minorBidi" w:hint="cs"/>
-          <w:sz w:val="28"/>
-          <w:szCs w:val="28"/>
-          <w:rtl/>
-        </w:rPr>
-        <w:t>_________________________ - ويحمل هوية رقم (_____________</w:t>
-      </w:r>
-      <w:r>
-        <w:rPr>
-          <w:rFonts w:asciiTheme="minorBidi" w:hAnsiTheme="minorBidi"/>
-          <w:sz w:val="28"/>
-          <w:szCs w:val="28"/>
-        </w:rPr>
-        <w:t>___</w:t>
+          <w:sz w:val="24"/>
+          <w:szCs w:val="24"/>
+          <w:rtl/>
+        </w:rPr>
+        <w:t xml:space="preserve"> </w:t>
       </w:r>
       <w:r>
         <w:rPr>
           <w:rFonts w:asciiTheme="minorBidi" w:hAnsiTheme="minorBidi" w:hint="cs"/>
+          <w:sz w:val="28"/>
+          <w:szCs w:val="28"/>
+          <w:rtl/>
+        </w:rPr>
+        <w:t>- ويحمل هوية رقم</w:t>
+      </w:r>
+      <w:r>
+        <w:rPr>
+          <w:rFonts w:asciiTheme="minorBidi" w:hAnsiTheme="minorBidi" w:hint="cs"/>
+          <w:sz w:val="28"/>
+          <w:szCs w:val="28"/>
+          <w:rtl/>
+        </w:rPr>
+        <w:t xml:space="preserve"> (</w:t>
+      </w:r>
+      <w:r>
+        <w:rPr>
+          <w:rFonts w:asciiTheme="minorBidi" w:hAnsiTheme="minorBidi" w:cs="Arial"/>
+          <w:b/>
+          <w:bCs/>
+          <w:sz w:val="24"/>
+          <w:szCs w:val="24"/>
+          <w:rtl/>
+        </w:rPr>
+        <w:t>${</w:t>
+      </w:r>
+      <w:r>
+        <w:rPr>
+          <w:rFonts w:asciiTheme="minorBidi" w:hAnsiTheme="minorBidi"/>
+          <w:b/>
+          <w:bCs/>
+          <w:sz w:val="24"/>
+          <w:szCs w:val="24"/>
+        </w:rPr>
+        <w:t>execution_request_ID_NO</w:t>
+      </w:r>
+      <w:r>
+        <w:rPr>
+          <w:rFonts w:asciiTheme="minorBidi" w:hAnsiTheme="minorBidi" w:cs="Arial"/>
+          <w:b/>
+          <w:bCs/>
+          <w:sz w:val="24"/>
+          <w:szCs w:val="24"/>
+          <w:rtl/>
+        </w:rPr>
+        <w:t>}</w:t>
+      </w:r>
+      <w:r>
+        <w:rPr>
+          <w:rFonts w:asciiTheme="minorBidi" w:hAnsiTheme="minorBidi" w:cs="Arial" w:hint="cs"/>
           <w:sz w:val="28"/>
           <w:szCs w:val="28"/>
           <w:rtl/>
@@ -2192,7 +1497,7 @@
           </mc:Choice>
           <mc:Fallback>
             <w:pict>
-              <v:rect w14:anchorId="692A2B14" id="Rectangle 17" o:spid="_x0000_s1031" style="position:absolute;left:0;text-align:left;margin-left:170.45pt;margin-top:21.75pt;width:188.8pt;height:22.35pt;z-index:251672576;visibility:visible;mso-wrap-style:square;mso-width-percent:0;mso-height-percent:0;mso-wrap-distance-left:9pt;mso-wrap-distance-top:0;mso-wrap-distance-right:9pt;mso-wrap-distance-bottom:0;mso-position-horizontal:absolute;mso-position-horizontal-relative:text;mso-position-vertical:absolute;mso-position-vertical-relative:text;mso-width-percent:0;mso-height-percent:0;mso-width-relative:margin;mso-height-relative:margin;v-text-anchor:top" o:gfxdata="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" filled="f" strokecolor="black [3213]" strokeweight="1pt">
+              <v:rect w14:anchorId="692A2B14" id="Rectangle 17" o:spid="_x0000_s1026" style="position:absolute;left:0;text-align:left;margin-left:170.45pt;margin-top:21.75pt;width:188.8pt;height:22.35pt;z-index:251672576;visibility:visible;mso-wrap-style:square;mso-width-percent:0;mso-height-percent:0;mso-wrap-distance-left:9pt;mso-wrap-distance-top:0;mso-wrap-distance-right:9pt;mso-wrap-distance-bottom:0;mso-position-horizontal:absolute;mso-position-horizontal-relative:text;mso-position-vertical:absolute;mso-position-vertical-relative:text;mso-width-percent:0;mso-height-percent:0;mso-width-relative:margin;mso-height-relative:margin;v-text-anchor:top" o:gfxdata="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" filled="f" strokecolor="black [3213]" strokeweight="1pt">
                 <v:textbox>
                   <w:txbxContent>
                     <w:p>
@@ -2419,7 +1724,7 @@
           </mc:Choice>
           <mc:Fallback>
             <w:pict>
-              <v:rect w14:anchorId="65F7F035" id="Rectangle 23" o:spid="_x0000_s1032" style="position:absolute;left:0;text-align:left;margin-left:170.6pt;margin-top:24.1pt;width:188.8pt;height:22.35pt;z-index:251674624;visibility:visible;mso-wrap-style:square;mso-width-percent:0;mso-height-percent:0;mso-wrap-distance-left:9pt;mso-wrap-distance-top:0;mso-wrap-distance-right:9pt;mso-wrap-distance-bottom:0;mso-position-horizontal:absolute;mso-position-horizontal-relative:text;mso-position-vertical:absolute;mso-position-vertical-relative:text;mso-width-percent:0;mso-height-percent:0;mso-width-relative:margin;mso-height-relative:margin;v-text-anchor:top" o:gfxdata="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" filled="f" strokecolor="black [3213]" strokeweight="1pt">
+              <v:rect w14:anchorId="65F7F035" id="Rectangle 23" o:spid="_x0000_s1027" style="position:absolute;left:0;text-align:left;margin-left:170.6pt;margin-top:24.1pt;width:188.8pt;height:22.35pt;z-index:251674624;visibility:visible;mso-wrap-style:square;mso-width-percent:0;mso-height-percent:0;mso-wrap-distance-left:9pt;mso-wrap-distance-top:0;mso-wrap-distance-right:9pt;mso-wrap-distance-bottom:0;mso-position-horizontal:absolute;mso-position-horizontal-relative:text;mso-position-vertical:absolute;mso-position-vertical-relative:text;mso-width-percent:0;mso-height-percent:0;mso-width-relative:margin;mso-height-relative:margin;v-text-anchor:top" o:gfxdata="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" filled="f" strokecolor="black [3213]" strokeweight="1pt">
                 <v:textbox>
                   <w:txbxContent>
                     <w:p>
@@ -2646,7 +1951,7 @@
           </mc:Choice>
           <mc:Fallback>
             <w:pict>
-              <v:rect w14:anchorId="1D44FAE2" id="Rectangle 24" o:spid="_x0000_s1033" style="position:absolute;left:0;text-align:left;margin-left:170.6pt;margin-top:24.75pt;width:188.8pt;height:22.35pt;z-index:251676672;visibility:visible;mso-wrap-style:square;mso-width-percent:0;mso-height-percent:0;mso-wrap-distance-left:9pt;mso-wrap-distance-top:0;mso-wrap-distance-right:9pt;mso-wrap-distance-bottom:0;mso-position-horizontal:absolute;mso-position-horizontal-relative:text;mso-position-vertical:absolute;mso-position-vertical-relative:text;mso-width-percent:0;mso-height-percent:0;mso-width-relative:margin;mso-height-relative:margin;v-text-anchor:top" o:gfxdata="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" filled="f" strokecolor="black [3213]" strokeweight="1pt">
+              <v:rect w14:anchorId="1D44FAE2" id="Rectangle 24" o:spid="_x0000_s1028" style="position:absolute;left:0;text-align:left;margin-left:170.6pt;margin-top:24.75pt;width:188.8pt;height:22.35pt;z-index:251676672;visibility:visible;mso-wrap-style:square;mso-width-percent:0;mso-height-percent:0;mso-wrap-distance-left:9pt;mso-wrap-distance-top:0;mso-wrap-distance-right:9pt;mso-wrap-distance-bottom:0;mso-position-horizontal:absolute;mso-position-horizontal-relative:text;mso-position-vertical:absolute;mso-position-vertical-relative:text;mso-width-percent:0;mso-height-percent:0;mso-width-relative:margin;mso-height-relative:margin;v-text-anchor:top" o:gfxdata="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" filled="f" strokecolor="black [3213]" strokeweight="1pt">
                 <v:textbox>
                   <w:txbxContent>
                     <w:p>
@@ -2893,7 +2198,7 @@
           </mc:Choice>
           <mc:Fallback>
             <w:pict>
-              <v:rect w14:anchorId="1B8CE57A" id="Rectangle 1" o:spid="_x0000_s1034" style="position:absolute;left:0;text-align:left;margin-left:170.4pt;margin-top:.6pt;width:188.8pt;height:22.35pt;z-index:251708416;visibility:visible;mso-wrap-style:square;mso-width-percent:0;mso-height-percent:0;mso-wrap-distance-left:9pt;mso-wrap-distance-top:0;mso-wrap-distance-right:9pt;mso-wrap-distance-bottom:0;mso-position-horizontal:absolute;mso-position-horizontal-relative:text;mso-position-vertical:absolute;mso-position-vertical-relative:text;mso-width-percent:0;mso-height-percent:0;mso-width-relative:margin;mso-height-relative:margin;v-text-anchor:top" o:gfxdata="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" filled="f" strokecolor="black [3213]" strokeweight="1pt">
+              <v:rect w14:anchorId="1B8CE57A" id="Rectangle 1" o:spid="_x0000_s1029" style="position:absolute;left:0;text-align:left;margin-left:170.4pt;margin-top:.6pt;width:188.8pt;height:22.35pt;z-index:251708416;visibility:visible;mso-wrap-style:square;mso-width-percent:0;mso-height-percent:0;mso-wrap-distance-left:9pt;mso-wrap-distance-top:0;mso-wrap-distance-right:9pt;mso-wrap-distance-bottom:0;mso-position-horizontal:absolute;mso-position-horizontal-relative:text;mso-position-vertical:absolute;mso-position-vertical-relative:text;mso-width-percent:0;mso-height-percent:0;mso-width-relative:margin;mso-height-relative:margin;v-text-anchor:top" o:gfxdata="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" filled="f" strokecolor="black [3213]" strokeweight="1pt">
                 <v:textbox>
                   <w:txbxContent>
                     <w:p>
@@ -3115,7 +2420,7 @@
           </mc:Choice>
           <mc:Fallback>
             <w:pict>
-              <v:rect w14:anchorId="1016F912" id="Rectangle 26" o:spid="_x0000_s1035" style="position:absolute;left:0;text-align:left;margin-left:170.4pt;margin-top:25.5pt;width:188.8pt;height:22.35pt;z-index:251678720;visibility:visible;mso-wrap-style:square;mso-width-percent:0;mso-height-percent:0;mso-wrap-distance-left:9pt;mso-wrap-distance-top:0;mso-wrap-distance-right:9pt;mso-wrap-distance-bottom:0;mso-position-horizontal:absolute;mso-position-horizontal-relative:text;mso-position-vertical:absolute;mso-position-vertical-relative:text;mso-width-percent:0;mso-height-percent:0;mso-width-relative:margin;mso-height-relative:margin;v-text-anchor:top" o:gfxdata="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" filled="f" strokecolor="black [3213]" strokeweight="1pt">
+              <v:rect w14:anchorId="1016F912" id="Rectangle 26" o:spid="_x0000_s1030" style="position:absolute;left:0;text-align:left;margin-left:170.4pt;margin-top:25.5pt;width:188.8pt;height:22.35pt;z-index:251678720;visibility:visible;mso-wrap-style:square;mso-width-percent:0;mso-height-percent:0;mso-wrap-distance-left:9pt;mso-wrap-distance-top:0;mso-wrap-distance-right:9pt;mso-wrap-distance-bottom:0;mso-position-horizontal:absolute;mso-position-horizontal-relative:text;mso-position-vertical:absolute;mso-position-vertical-relative:text;mso-width-percent:0;mso-height-percent:0;mso-width-relative:margin;mso-height-relative:margin;v-text-anchor:top" o:gfxdata="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" filled="f" strokecolor="black [3213]" strokeweight="1pt">
                 <v:textbox>
                   <w:txbxContent>
                     <w:p>
@@ -3270,178 +2575,6 @@
           <w:rtl/>
         </w:rPr>
       </w:pPr>
-      <w:r>
-        <w:rPr>
-          <w:rFonts w:asciiTheme="minorBidi" w:hAnsiTheme="minorBidi" w:hint="cs"/>
-          <w:b/>
-          <w:bCs/>
-          <w:noProof/>
-          <w:sz w:val="28"/>
-          <w:szCs w:val="28"/>
-          <w:rtl/>
-          <w:lang w:val="ar-SA"/>
-        </w:rPr>
-        <mc:AlternateContent>
-          <mc:Choice Requires="wps">
-            <w:drawing>
-              <wp:anchor distT="0" distB="0" distL="114300" distR="114300" simplePos="0" relativeHeight="251696128" behindDoc="0" locked="0" layoutInCell="1" allowOverlap="1" wp14:anchorId="77046F7A" wp14:editId="7DC93CEF">
-                <wp:simplePos x="0" y="0"/>
-                <wp:positionH relativeFrom="column">
-                  <wp:posOffset>4686300</wp:posOffset>
-                </wp:positionH>
-                <wp:positionV relativeFrom="paragraph">
-                  <wp:posOffset>182880</wp:posOffset>
-                </wp:positionV>
-                <wp:extent cx="1212850" cy="283845"/>
-                <wp:effectExtent l="0" t="0" r="0" b="1905"/>
-                <wp:wrapNone/>
-                <wp:docPr id="18" name="Rectangle 18"/>
-                <wp:cNvGraphicFramePr/>
-                <a:graphic xmlns:a="http://schemas.openxmlformats.org/drawingml/2006/main">
-                  <a:graphicData uri="http://schemas.microsoft.com/office/word/2010/wordprocessingShape">
-                    <wps:wsp>
-                      <wps:cNvSpPr/>
-                      <wps:spPr>
-                        <a:xfrm>
-                          <a:off x="0" y="0"/>
-                          <a:ext cx="1212850" cy="283845"/>
-                        </a:xfrm>
-                        <a:prstGeom prst="rect">
-                          <a:avLst/>
-                        </a:prstGeom>
-                        <a:noFill/>
-                        <a:ln>
-                          <a:noFill/>
-                        </a:ln>
-                      </wps:spPr>
-                      <wps:style>
-                        <a:lnRef idx="2">
-                          <a:schemeClr val="accent1">
-                            <a:shade val="50000"/>
-                          </a:schemeClr>
-                        </a:lnRef>
-                        <a:fillRef idx="1">
-                          <a:schemeClr val="accent1"/>
-                        </a:fillRef>
-                        <a:effectRef idx="0">
-                          <a:schemeClr val="accent1"/>
-                        </a:effectRef>
-                        <a:fontRef idx="minor">
-                          <a:schemeClr val="lt1"/>
-                        </a:fontRef>
-                      </wps:style>
-                      <wps:txbx>
-                        <w:txbxContent>
-                          <w:p>
-                            <w:pPr>
-                              <w:bidi/>
-                              <w:jc w:val="center"/>
-                              <w:rPr>
-                                <w:b/>
-                                <w:bCs/>
-                                <w:color w:val="000000" w:themeColor="text1"/>
-                                <w14:shadow w14:blurRad="38100" w14:dist="19050" w14:dir="2700000" w14:sx="100000" w14:sy="100000" w14:kx="0" w14:ky="0" w14:algn="tl">
-                                  <w14:schemeClr w14:val="dk1">
-                                    <w14:alpha w14:val="60000"/>
-                                  </w14:schemeClr>
-                                </w14:shadow>
-                                <w14:textOutline w14:w="0" w14:cap="flat" w14:cmpd="sng" w14:algn="ctr">
-                                  <w14:noFill/>
-                                  <w14:prstDash w14:val="solid"/>
-                                  <w14:round/>
-                                </w14:textOutline>
-                              </w:rPr>
-                            </w:pPr>
-                            <w:r>
-                              <w:rPr>
-                                <w:b/>
-                                <w:bCs/>
-                                <w:color w:val="000000" w:themeColor="text1"/>
-                                <w14:shadow w14:blurRad="38100" w14:dist="19050" w14:dir="2700000" w14:sx="100000" w14:sy="100000" w14:kx="0" w14:ky="0" w14:algn="tl">
-                                  <w14:schemeClr w14:val="dk1">
-                                    <w14:alpha w14:val="60000"/>
-                                  </w14:schemeClr>
-                                </w14:shadow>
-                                <w14:textOutline w14:w="0" w14:cap="flat" w14:cmpd="sng" w14:algn="ctr">
-                                  <w14:noFill/>
-                                  <w14:prstDash w14:val="solid"/>
-                                  <w14:round/>
-                                </w14:textOutline>
-                              </w:rPr>
-                              <w:t>${created_at}</w:t>
-                            </w:r>
-                          </w:p>
-                        </w:txbxContent>
-                      </wps:txbx>
-                      <wps:bodyPr rot="0" spcFirstLastPara="0" vertOverflow="overflow" horzOverflow="overflow" vert="horz" wrap="square" lIns="91440" tIns="45720" rIns="91440" bIns="45720" numCol="1" spcCol="0" rtlCol="0" fromWordArt="0" anchor="t" anchorCtr="0" forceAA="0" compatLnSpc="1">
-                        <a:prstTxWarp prst="textNoShape">
-                          <a:avLst/>
-                        </a:prstTxWarp>
-                        <a:noAutofit/>
-                      </wps:bodyPr>
-                    </wps:wsp>
-                  </a:graphicData>
-                </a:graphic>
-                <wp14:sizeRelH relativeFrom="margin">
-                  <wp14:pctWidth>0</wp14:pctWidth>
-                </wp14:sizeRelH>
-                <wp14:sizeRelV relativeFrom="margin">
-                  <wp14:pctHeight>0</wp14:pctHeight>
-                </wp14:sizeRelV>
-              </wp:anchor>
-            </w:drawing>
-          </mc:Choice>
-          <mc:Fallback>
-            <w:pict>
-              <v:rect w14:anchorId="77046F7A" id="Rectangle 18" o:spid="_x0000_s1036" style="position:absolute;left:0;text-align:left;margin-left:369pt;margin-top:14.4pt;width:95.5pt;height:22.35pt;z-index:251696128;visibility:visible;mso-wrap-style:square;mso-width-percent:0;mso-height-percent:0;mso-wrap-distance-left:9pt;mso-wrap-distance-top:0;mso-wrap-distance-right:9pt;mso-wrap-distance-bottom:0;mso-position-horizontal:absolute;mso-position-horizontal-relative:text;mso-position-vertical:absolute;mso-position-vertical-relative:text;mso-width-percent:0;mso-height-percent:0;mso-width-relative:margin;mso-height-relative:margin;v-text-anchor:top" o:gfxdata="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" filled="f" stroked="f" strokeweight="1pt">
-                <v:textbox>
-                  <w:txbxContent>
-                    <w:p>
-                      <w:pPr>
-                        <w:bidi/>
-                        <w:jc w:val="center"/>
-                        <w:rPr>
-                          <w:b/>
-                          <w:bCs/>
-                          <w:color w:val="000000" w:themeColor="text1"/>
-                          <w14:shadow w14:blurRad="38100" w14:dist="19050" w14:dir="2700000" w14:sx="100000" w14:sy="100000" w14:kx="0" w14:ky="0" w14:algn="tl">
-                            <w14:schemeClr w14:val="dk1">
-                              <w14:alpha w14:val="60000"/>
-                            </w14:schemeClr>
-                          </w14:shadow>
-                          <w14:textOutline w14:w="0" w14:cap="flat" w14:cmpd="sng" w14:algn="ctr">
-                            <w14:noFill/>
-                            <w14:prstDash w14:val="solid"/>
-                            <w14:round/>
-                          </w14:textOutline>
-                        </w:rPr>
-                      </w:pPr>
-                      <w:r>
-                        <w:rPr>
-                          <w:b/>
-                          <w:bCs/>
-                          <w:color w:val="000000" w:themeColor="text1"/>
-                          <w14:shadow w14:blurRad="38100" w14:dist="19050" w14:dir="2700000" w14:sx="100000" w14:sy="100000" w14:kx="0" w14:ky="0" w14:algn="tl">
-                            <w14:schemeClr w14:val="dk1">
-                              <w14:alpha w14:val="60000"/>
-                            </w14:schemeClr>
-                          </w14:shadow>
-                          <w14:textOutline w14:w="0" w14:cap="flat" w14:cmpd="sng" w14:algn="ctr">
-                            <w14:noFill/>
-                            <w14:prstDash w14:val="solid"/>
-                            <w14:round/>
-                          </w14:textOutline>
-                        </w:rPr>
-                        <w:t>${created_at}</w:t>
-                      </w:r>
-                    </w:p>
-                  </w:txbxContent>
-                </v:textbox>
-              </v:rect>
-            </w:pict>
-          </mc:Fallback>
-        </mc:AlternateContent>
-      </w:r>
     </w:p>
     <w:p>
       <w:pPr>
@@ -3460,15 +2593,50 @@
           <w:szCs w:val="24"/>
           <w:rtl/>
         </w:rPr>
-        <w:t>تاريخ تقديم الطلب : ________</w:t>
-      </w:r>
-      <w:r>
-        <w:rPr>
-          <w:rFonts w:asciiTheme="minorBidi" w:hAnsiTheme="minorBidi"/>
-          <w:sz w:val="24"/>
-          <w:szCs w:val="24"/>
-        </w:rPr>
-        <w:t>______</w:t>
+        <w:t xml:space="preserve">تاريخ تقديم الطلب : </w:t>
+      </w:r>
+      <w:r>
+        <w:rPr>
+          <w:rFonts w:asciiTheme="minorBidi" w:hAnsiTheme="minorBidi" w:cs="Arial"/>
+          <w:b/>
+          <w:bCs/>
+          <w:sz w:val="24"/>
+          <w:szCs w:val="24"/>
+          <w:rtl/>
+        </w:rPr>
+        <w:t>${</w:t>
+      </w:r>
+      <w:r>
+        <w:rPr>
+          <w:rFonts w:asciiTheme="minorBidi" w:hAnsiTheme="minorBidi"/>
+          <w:b/>
+          <w:bCs/>
+          <w:sz w:val="24"/>
+          <w:szCs w:val="24"/>
+        </w:rPr>
+        <w:t>created_at</w:t>
+      </w:r>
+      <w:r>
+        <w:rPr>
+          <w:rFonts w:asciiTheme="minorBidi" w:hAnsiTheme="minorBidi" w:cs="Arial"/>
+          <w:b/>
+          <w:bCs/>
+          <w:sz w:val="24"/>
+          <w:szCs w:val="24"/>
+          <w:rtl/>
+        </w:rPr>
+        <w:t>}</w:t>
+      </w:r>
+      <w:r>
+        <w:rPr>
+          <w:rFonts w:asciiTheme="minorBidi" w:hAnsiTheme="minorBidi" w:cs="Arial" w:hint="cs"/>
+          <w:b/>
+          <w:bCs/>
+          <w:sz w:val="24"/>
+          <w:szCs w:val="24"/>
+          <w:rtl/>
+        </w:rPr>
+        <w:t xml:space="preserve"> م</w:t>
       </w:r>
     </w:p>
     <w:p>

</xml_diff>